<commit_message>
Student dashboard next deadline not working. Hardcoded it for testing
</commit_message>
<xml_diff>
--- a/F21MP/Journals/Journal6/Journal6.docx
+++ b/F21MP/Journals/Journal6/Journal6.docx
@@ -620,6 +620,336 @@
                 <w14:ligatures w14:val="none"/>
               </w:rPr>
             </w:pPr>
+            <w:r>
+              <w:rPr>
+                <w:rFonts w:ascii="Arial" w:eastAsia="Times New Roman" w:hAnsi="Arial" w:cs="Arial"/>
+                <w:color w:val="000000" w:themeColor="dark1"/>
+                <w:sz w:val="24"/>
+                <w:szCs w:val="24"/>
+                <w:lang w:val="en-US" w:eastAsia="en-AE"/>
+                <w14:ligatures w14:val="none"/>
+              </w:rPr>
+              <w:t>Reviewed the staff portal and no changes are needed</w:t>
+            </w:r>
+          </w:p>
+          <w:p>
+            <w:pPr>
+              <w:pStyle w:val="ListParagraph"/>
+              <w:numPr>
+                <w:ilvl w:val="1"/>
+                <w:numId w:val="3"/>
+              </w:numPr>
+              <w:spacing w:after="0" w:line="256" w:lineRule="auto"/>
+              <w:rPr>
+                <w:rFonts w:ascii="Arial" w:eastAsia="Times New Roman" w:hAnsi="Arial" w:cs="Arial"/>
+                <w:color w:val="000000" w:themeColor="dark1"/>
+                <w:sz w:val="24"/>
+                <w:szCs w:val="24"/>
+                <w:lang w:val="en-US" w:eastAsia="en-AE"/>
+                <w14:ligatures w14:val="none"/>
+              </w:rPr>
+            </w:pPr>
+            <w:r>
+              <w:rPr>
+                <w:rFonts w:ascii="Arial" w:eastAsia="Times New Roman" w:hAnsi="Arial" w:cs="Arial"/>
+                <w:color w:val="000000" w:themeColor="dark1"/>
+                <w:sz w:val="24"/>
+                <w:szCs w:val="24"/>
+                <w:lang w:val="en-US" w:eastAsia="en-AE"/>
+                <w14:ligatures w14:val="none"/>
+              </w:rPr>
+              <w:t>Decided to not make any change in the forget password section</w:t>
+            </w:r>
+          </w:p>
+          <w:p>
+            <w:pPr>
+              <w:pStyle w:val="ListParagraph"/>
+              <w:numPr>
+                <w:ilvl w:val="1"/>
+                <w:numId w:val="3"/>
+              </w:numPr>
+              <w:spacing w:after="0" w:line="256" w:lineRule="auto"/>
+              <w:rPr>
+                <w:rFonts w:ascii="Arial" w:eastAsia="Times New Roman" w:hAnsi="Arial" w:cs="Arial"/>
+                <w:color w:val="000000" w:themeColor="dark1"/>
+                <w:sz w:val="24"/>
+                <w:szCs w:val="24"/>
+                <w:lang w:val="en-US" w:eastAsia="en-AE"/>
+                <w14:ligatures w14:val="none"/>
+              </w:rPr>
+            </w:pPr>
+            <w:r>
+              <w:rPr>
+                <w:rFonts w:ascii="Arial" w:eastAsia="Times New Roman" w:hAnsi="Arial" w:cs="Arial"/>
+                <w:color w:val="000000" w:themeColor="dark1"/>
+                <w:sz w:val="24"/>
+                <w:szCs w:val="24"/>
+                <w:lang w:val="en-US" w:eastAsia="en-AE"/>
+                <w14:ligatures w14:val="none"/>
+              </w:rPr>
+              <w:t>Mention in the report that the tasks for students were not formulated clearly</w:t>
+            </w:r>
+          </w:p>
+          <w:p>
+            <w:pPr>
+              <w:pStyle w:val="ListParagraph"/>
+              <w:numPr>
+                <w:ilvl w:val="1"/>
+                <w:numId w:val="3"/>
+              </w:numPr>
+              <w:spacing w:after="0" w:line="256" w:lineRule="auto"/>
+              <w:rPr>
+                <w:rFonts w:ascii="Arial" w:eastAsia="Times New Roman" w:hAnsi="Arial" w:cs="Arial"/>
+                <w:color w:val="000000" w:themeColor="dark1"/>
+                <w:sz w:val="24"/>
+                <w:szCs w:val="24"/>
+                <w:lang w:val="en-US" w:eastAsia="en-AE"/>
+                <w14:ligatures w14:val="none"/>
+              </w:rPr>
+            </w:pPr>
+            <w:r>
+              <w:rPr>
+                <w:rFonts w:ascii="Arial" w:eastAsia="Times New Roman" w:hAnsi="Arial" w:cs="Arial"/>
+                <w:color w:val="000000" w:themeColor="dark1"/>
+                <w:sz w:val="24"/>
+                <w:szCs w:val="24"/>
+                <w:lang w:val="en-US" w:eastAsia="en-AE"/>
+                <w14:ligatures w14:val="none"/>
+              </w:rPr>
+              <w:t>The methodology part of the report will have design and implementation</w:t>
+            </w:r>
+          </w:p>
+          <w:p>
+            <w:pPr>
+              <w:pStyle w:val="ListParagraph"/>
+              <w:numPr>
+                <w:ilvl w:val="1"/>
+                <w:numId w:val="3"/>
+              </w:numPr>
+              <w:spacing w:after="0" w:line="256" w:lineRule="auto"/>
+              <w:rPr>
+                <w:rFonts w:ascii="Arial" w:eastAsia="Times New Roman" w:hAnsi="Arial" w:cs="Arial"/>
+                <w:color w:val="000000" w:themeColor="dark1"/>
+                <w:sz w:val="24"/>
+                <w:szCs w:val="24"/>
+                <w:lang w:val="en-US" w:eastAsia="en-AE"/>
+                <w14:ligatures w14:val="none"/>
+              </w:rPr>
+            </w:pPr>
+            <w:r>
+              <w:rPr>
+                <w:rFonts w:ascii="Arial" w:eastAsia="Times New Roman" w:hAnsi="Arial" w:cs="Arial"/>
+                <w:color w:val="000000" w:themeColor="dark1"/>
+                <w:sz w:val="24"/>
+                <w:szCs w:val="24"/>
+                <w:lang w:val="en-US" w:eastAsia="en-AE"/>
+                <w14:ligatures w14:val="none"/>
+              </w:rPr>
+              <w:t>First, focus on the evaluation of the report because that is important</w:t>
+            </w:r>
+          </w:p>
+          <w:p>
+            <w:pPr>
+              <w:pStyle w:val="ListParagraph"/>
+              <w:numPr>
+                <w:ilvl w:val="1"/>
+                <w:numId w:val="3"/>
+              </w:numPr>
+              <w:spacing w:after="0" w:line="256" w:lineRule="auto"/>
+              <w:rPr>
+                <w:rFonts w:ascii="Arial" w:eastAsia="Times New Roman" w:hAnsi="Arial" w:cs="Arial"/>
+                <w:color w:val="000000" w:themeColor="dark1"/>
+                <w:sz w:val="24"/>
+                <w:szCs w:val="24"/>
+                <w:lang w:val="en-US" w:eastAsia="en-AE"/>
+                <w14:ligatures w14:val="none"/>
+              </w:rPr>
+            </w:pPr>
+            <w:r>
+              <w:rPr>
+                <w:rFonts w:ascii="Arial" w:eastAsia="Times New Roman" w:hAnsi="Arial" w:cs="Arial"/>
+                <w:color w:val="000000" w:themeColor="dark1"/>
+                <w:sz w:val="24"/>
+                <w:szCs w:val="24"/>
+                <w:lang w:val="en-US" w:eastAsia="en-AE"/>
+                <w14:ligatures w14:val="none"/>
+              </w:rPr>
+              <w:t>For staff, no need to go for usability testing because I only have 3 participants. Instead, it will be a focus group. I will first show the website to them and then have an open discussion about it to get their feedback on it from a pedagogical view</w:t>
+            </w:r>
+          </w:p>
+          <w:p>
+            <w:pPr>
+              <w:pStyle w:val="ListParagraph"/>
+              <w:numPr>
+                <w:ilvl w:val="1"/>
+                <w:numId w:val="3"/>
+              </w:numPr>
+              <w:spacing w:after="0" w:line="256" w:lineRule="auto"/>
+              <w:rPr>
+                <w:rFonts w:ascii="Arial" w:eastAsia="Times New Roman" w:hAnsi="Arial" w:cs="Arial"/>
+                <w:color w:val="000000" w:themeColor="dark1"/>
+                <w:sz w:val="24"/>
+                <w:szCs w:val="24"/>
+                <w:lang w:val="en-US" w:eastAsia="en-AE"/>
+                <w14:ligatures w14:val="none"/>
+              </w:rPr>
+            </w:pPr>
+            <w:r>
+              <w:rPr>
+                <w:rFonts w:ascii="Arial" w:eastAsia="Times New Roman" w:hAnsi="Arial" w:cs="Arial"/>
+                <w:color w:val="000000" w:themeColor="dark1"/>
+                <w:sz w:val="24"/>
+                <w:szCs w:val="24"/>
+                <w:lang w:val="en-US" w:eastAsia="en-AE"/>
+                <w14:ligatures w14:val="none"/>
+              </w:rPr>
+              <w:t>For test cases, only one table with many rows</w:t>
+            </w:r>
+          </w:p>
+          <w:p>
+            <w:pPr>
+              <w:pStyle w:val="ListParagraph"/>
+              <w:numPr>
+                <w:ilvl w:val="1"/>
+                <w:numId w:val="3"/>
+              </w:numPr>
+              <w:spacing w:after="0" w:line="256" w:lineRule="auto"/>
+              <w:rPr>
+                <w:rFonts w:ascii="Arial" w:eastAsia="Times New Roman" w:hAnsi="Arial" w:cs="Arial"/>
+                <w:color w:val="000000" w:themeColor="dark1"/>
+                <w:sz w:val="24"/>
+                <w:szCs w:val="24"/>
+                <w:lang w:val="en-US" w:eastAsia="en-AE"/>
+                <w14:ligatures w14:val="none"/>
+              </w:rPr>
+            </w:pPr>
+            <w:r>
+              <w:rPr>
+                <w:rFonts w:ascii="Arial" w:eastAsia="Times New Roman" w:hAnsi="Arial" w:cs="Arial"/>
+                <w:color w:val="000000" w:themeColor="dark1"/>
+                <w:sz w:val="24"/>
+                <w:szCs w:val="24"/>
+                <w:lang w:val="en-US" w:eastAsia="en-AE"/>
+                <w14:ligatures w14:val="none"/>
+              </w:rPr>
+              <w:t>The sprint reports will be in the appendix</w:t>
+            </w:r>
+          </w:p>
+          <w:p>
+            <w:pPr>
+              <w:pStyle w:val="ListParagraph"/>
+              <w:numPr>
+                <w:ilvl w:val="1"/>
+                <w:numId w:val="3"/>
+              </w:numPr>
+              <w:spacing w:after="0" w:line="256" w:lineRule="auto"/>
+              <w:rPr>
+                <w:rFonts w:ascii="Arial" w:eastAsia="Times New Roman" w:hAnsi="Arial" w:cs="Arial"/>
+                <w:color w:val="000000" w:themeColor="dark1"/>
+                <w:sz w:val="24"/>
+                <w:szCs w:val="24"/>
+                <w:lang w:val="en-US" w:eastAsia="en-AE"/>
+                <w14:ligatures w14:val="none"/>
+              </w:rPr>
+            </w:pPr>
+            <w:r>
+              <w:rPr>
+                <w:rFonts w:ascii="Arial" w:eastAsia="Times New Roman" w:hAnsi="Arial" w:cs="Arial"/>
+                <w:color w:val="000000" w:themeColor="dark1"/>
+                <w:sz w:val="24"/>
+                <w:szCs w:val="24"/>
+                <w:lang w:val="en-US" w:eastAsia="en-AE"/>
+                <w14:ligatures w14:val="none"/>
+              </w:rPr>
+              <w:t>Requirements will be there in the final report</w:t>
+            </w:r>
+          </w:p>
+          <w:p>
+            <w:pPr>
+              <w:pStyle w:val="ListParagraph"/>
+              <w:numPr>
+                <w:ilvl w:val="1"/>
+                <w:numId w:val="3"/>
+              </w:numPr>
+              <w:spacing w:after="0" w:line="256" w:lineRule="auto"/>
+              <w:rPr>
+                <w:rFonts w:ascii="Arial" w:eastAsia="Times New Roman" w:hAnsi="Arial" w:cs="Arial"/>
+                <w:color w:val="000000" w:themeColor="dark1"/>
+                <w:sz w:val="24"/>
+                <w:szCs w:val="24"/>
+                <w:lang w:val="en-US" w:eastAsia="en-AE"/>
+                <w14:ligatures w14:val="none"/>
+              </w:rPr>
+            </w:pPr>
+            <w:r>
+              <w:rPr>
+                <w:rFonts w:ascii="Arial" w:eastAsia="Times New Roman" w:hAnsi="Arial" w:cs="Arial"/>
+                <w:color w:val="000000" w:themeColor="dark1"/>
+                <w:sz w:val="24"/>
+                <w:szCs w:val="24"/>
+                <w:lang w:val="en-US" w:eastAsia="en-AE"/>
+                <w14:ligatures w14:val="none"/>
+              </w:rPr>
+              <w:t>Also, because the staff portal is hardcoded, this is also a reason that they will not test it because most of it is not dynamic</w:t>
+            </w:r>
+          </w:p>
+          <w:p>
+            <w:pPr>
+              <w:pStyle w:val="ListParagraph"/>
+              <w:numPr>
+                <w:ilvl w:val="1"/>
+                <w:numId w:val="3"/>
+              </w:numPr>
+              <w:spacing w:after="0" w:line="256" w:lineRule="auto"/>
+              <w:rPr>
+                <w:rFonts w:ascii="Arial" w:eastAsia="Times New Roman" w:hAnsi="Arial" w:cs="Arial"/>
+                <w:color w:val="000000" w:themeColor="dark1"/>
+                <w:sz w:val="24"/>
+                <w:szCs w:val="24"/>
+                <w:lang w:val="en-US" w:eastAsia="en-AE"/>
+                <w14:ligatures w14:val="none"/>
+              </w:rPr>
+            </w:pPr>
+            <w:r>
+              <w:rPr>
+                <w:rFonts w:ascii="Arial" w:eastAsia="Times New Roman" w:hAnsi="Arial" w:cs="Arial"/>
+                <w:color w:val="000000" w:themeColor="dark1"/>
+                <w:sz w:val="24"/>
+                <w:szCs w:val="24"/>
+                <w:lang w:val="en-US" w:eastAsia="en-AE"/>
+                <w14:ligatures w14:val="none"/>
+              </w:rPr>
+              <w:t>The comments on pages 33 and 35 are empty</w:t>
+            </w:r>
+          </w:p>
+          <w:p>
+            <w:pPr>
+              <w:pStyle w:val="ListParagraph"/>
+              <w:numPr>
+                <w:ilvl w:val="1"/>
+                <w:numId w:val="3"/>
+              </w:numPr>
+              <w:spacing w:after="0" w:line="256" w:lineRule="auto"/>
+              <w:rPr>
+                <w:rFonts w:ascii="Arial" w:eastAsia="Times New Roman" w:hAnsi="Arial" w:cs="Arial"/>
+                <w:color w:val="000000" w:themeColor="dark1"/>
+                <w:sz w:val="24"/>
+                <w:szCs w:val="24"/>
+                <w:lang w:val="en-US" w:eastAsia="en-AE"/>
+                <w14:ligatures w14:val="none"/>
+              </w:rPr>
+            </w:pPr>
+            <w:r>
+              <w:rPr>
+                <w:rFonts w:ascii="Arial" w:eastAsia="Times New Roman" w:hAnsi="Arial" w:cs="Arial"/>
+                <w:color w:val="000000" w:themeColor="dark1"/>
+                <w:sz w:val="24"/>
+                <w:szCs w:val="24"/>
+                <w:lang w:val="en-US" w:eastAsia="en-AE"/>
+                <w14:ligatures w14:val="none"/>
+              </w:rPr>
+              <w:t>Reviewed the comments on the RP report and made relevant changes</w:t>
+            </w:r>
           </w:p>
         </w:tc>
       </w:tr>
@@ -2074,6 +2404,58 @@
                 <w14:ligatures w14:val="none"/>
               </w:rPr>
               <w:t>Consult previous journals and Git commits to prepare final report (especially the testing phase which includes unit and integration). Also mention all struggles and issues faced and all new skills that needed to be acquired in order to complete the project</w:t>
+            </w:r>
+          </w:p>
+          <w:p>
+            <w:pPr>
+              <w:pStyle w:val="ListParagraph"/>
+              <w:numPr>
+                <w:ilvl w:val="0"/>
+                <w:numId w:val="8"/>
+              </w:numPr>
+              <w:spacing w:after="0" w:line="256" w:lineRule="auto"/>
+              <w:rPr>
+                <w:rFonts w:ascii="Arial" w:eastAsia="Times New Roman" w:hAnsi="Arial" w:cs="Arial"/>
+                <w:kern w:val="0"/>
+                <w:sz w:val="24"/>
+                <w:szCs w:val="24"/>
+                <w:lang w:eastAsia="en-AE"/>
+                <w14:ligatures w14:val="none"/>
+              </w:rPr>
+            </w:pPr>
+            <w:r>
+              <w:rPr>
+                <w:rFonts w:ascii="Arial" w:eastAsia="Times New Roman" w:hAnsi="Arial" w:cs="Arial"/>
+                <w:kern w:val="0"/>
+                <w:sz w:val="24"/>
+                <w:szCs w:val="24"/>
+                <w:lang w:eastAsia="en-AE"/>
+                <w14:ligatures w14:val="none"/>
+              </w:rPr>
+              <w:t>NEED TO HAVE THE FIRST DRAFT BY THE 10</w:t>
+            </w:r>
+            <w:r>
+              <w:rPr>
+                <w:rFonts w:ascii="Arial" w:eastAsia="Times New Roman" w:hAnsi="Arial" w:cs="Arial"/>
+                <w:kern w:val="0"/>
+                <w:sz w:val="24"/>
+                <w:szCs w:val="24"/>
+                <w:vertAlign w:val="superscript"/>
+                <w:lang w:eastAsia="en-AE"/>
+                <w14:ligatures w14:val="none"/>
+              </w:rPr>
+              <w:t>TH</w:t>
+            </w:r>
+            <w:r>
+              <w:rPr>
+                <w:rFonts w:ascii="Arial" w:eastAsia="Times New Roman" w:hAnsi="Arial" w:cs="Arial"/>
+                <w:kern w:val="0"/>
+                <w:sz w:val="24"/>
+                <w:szCs w:val="24"/>
+                <w:lang w:eastAsia="en-AE"/>
+                <w14:ligatures w14:val="none"/>
+              </w:rPr>
+              <w:t xml:space="preserve"> OF NOVEMBER</w:t>
             </w:r>
           </w:p>
         </w:tc>

</xml_diff>

<commit_message>
Final - Everything Complete
</commit_message>
<xml_diff>
--- a/F21MP/Journals/Journal6/Journal6.docx
+++ b/F21MP/Journals/Journal6/Journal6.docx
@@ -204,7 +204,33 @@
                 <w:lang w:val="en-US" w:eastAsia="en-AE"/>
                 <w14:ligatures w14:val="none"/>
               </w:rPr>
-              <w:t xml:space="preserve"> /</w:t>
+              <w:t xml:space="preserve"> </w:t>
+            </w:r>
+            <w:r>
+              <w:rPr>
+                <w:rFonts w:ascii="Arial" w:eastAsia="Times New Roman" w:hAnsi="Arial" w:cs="Arial"/>
+                <w:b/>
+                <w:bCs/>
+                <w:color w:val="0F9ED5" w:themeColor="accent4"/>
+                <w:sz w:val="24"/>
+                <w:szCs w:val="24"/>
+                <w:lang w:val="en-US" w:eastAsia="en-AE"/>
+                <w14:ligatures w14:val="none"/>
+              </w:rPr>
+              <w:t>28</w:t>
+            </w:r>
+            <w:r>
+              <w:rPr>
+                <w:rFonts w:ascii="Arial" w:eastAsia="Times New Roman" w:hAnsi="Arial" w:cs="Arial"/>
+                <w:b/>
+                <w:bCs/>
+                <w:color w:val="0F9ED5" w:themeColor="accent4"/>
+                <w:sz w:val="24"/>
+                <w:szCs w:val="24"/>
+                <w:lang w:val="en-US" w:eastAsia="en-AE"/>
+                <w14:ligatures w14:val="none"/>
+              </w:rPr>
+              <w:t>/</w:t>
             </w:r>
             <w:r>
               <w:rPr>
@@ -2239,11 +2265,145 @@
               <w:t xml:space="preserve"> testing</w:t>
             </w:r>
           </w:p>
+          <w:p>
+            <w:pPr>
+              <w:pStyle w:val="ListParagraph"/>
+              <w:numPr>
+                <w:ilvl w:val="0"/>
+                <w:numId w:val="9"/>
+              </w:numPr>
+              <w:tabs>
+                <w:tab w:val="left" w:pos="5585"/>
+              </w:tabs>
+              <w:spacing w:after="0" w:line="256" w:lineRule="auto"/>
+              <w:rPr>
+                <w:rFonts w:ascii="Arial" w:eastAsia="Times New Roman" w:hAnsi="Arial" w:cs="Arial"/>
+                <w:color w:val="000000" w:themeColor="dark1"/>
+                <w:sz w:val="24"/>
+                <w:szCs w:val="24"/>
+                <w:lang w:val="en-US" w:eastAsia="en-AE"/>
+                <w14:ligatures w14:val="none"/>
+              </w:rPr>
+            </w:pPr>
+            <w:r>
+              <w:rPr>
+                <w:rFonts w:ascii="Arial" w:eastAsia="Times New Roman" w:hAnsi="Arial" w:cs="Arial"/>
+                <w:color w:val="000000" w:themeColor="dark1"/>
+                <w:sz w:val="24"/>
+                <w:szCs w:val="24"/>
+                <w:lang w:val="en-US" w:eastAsia="en-AE"/>
+                <w14:ligatures w14:val="none"/>
+              </w:rPr>
+              <w:t>Final report</w:t>
+            </w:r>
+          </w:p>
+          <w:p>
+            <w:pPr>
+              <w:pStyle w:val="ListParagraph"/>
+              <w:numPr>
+                <w:ilvl w:val="0"/>
+                <w:numId w:val="9"/>
+              </w:numPr>
+              <w:spacing w:after="0" w:line="256" w:lineRule="auto"/>
+              <w:rPr>
+                <w:rFonts w:ascii="Arial" w:eastAsia="Times New Roman" w:hAnsi="Arial" w:cs="Arial"/>
+                <w:kern w:val="0"/>
+                <w:sz w:val="24"/>
+                <w:szCs w:val="24"/>
+                <w:lang w:eastAsia="en-AE"/>
+                <w14:ligatures w14:val="none"/>
+              </w:rPr>
+            </w:pPr>
+            <w:r>
+              <w:rPr>
+                <w:rFonts w:ascii="Arial" w:eastAsia="Times New Roman" w:hAnsi="Arial" w:cs="Arial"/>
+                <w:kern w:val="0"/>
+                <w:sz w:val="24"/>
+                <w:szCs w:val="24"/>
+                <w:lang w:eastAsia="en-AE"/>
+                <w14:ligatures w14:val="none"/>
+              </w:rPr>
+              <w:t>Consult</w:t>
+            </w:r>
+            <w:r>
+              <w:rPr>
+                <w:rFonts w:ascii="Arial" w:eastAsia="Times New Roman" w:hAnsi="Arial" w:cs="Arial"/>
+                <w:kern w:val="0"/>
+                <w:sz w:val="24"/>
+                <w:szCs w:val="24"/>
+                <w:lang w:eastAsia="en-AE"/>
+                <w14:ligatures w14:val="none"/>
+              </w:rPr>
+              <w:t>ed</w:t>
+            </w:r>
+            <w:r>
+              <w:rPr>
+                <w:rFonts w:ascii="Arial" w:eastAsia="Times New Roman" w:hAnsi="Arial" w:cs="Arial"/>
+                <w:kern w:val="0"/>
+                <w:sz w:val="24"/>
+                <w:szCs w:val="24"/>
+                <w:lang w:eastAsia="en-AE"/>
+                <w14:ligatures w14:val="none"/>
+              </w:rPr>
+              <w:t xml:space="preserve"> previous journals and Git commits to prepare final report (especially the testing phase which includes unit and integration). Also mention</w:t>
+            </w:r>
+            <w:r>
+              <w:rPr>
+                <w:rFonts w:ascii="Arial" w:eastAsia="Times New Roman" w:hAnsi="Arial" w:cs="Arial"/>
+                <w:kern w:val="0"/>
+                <w:sz w:val="24"/>
+                <w:szCs w:val="24"/>
+                <w:lang w:eastAsia="en-AE"/>
+                <w14:ligatures w14:val="none"/>
+              </w:rPr>
+              <w:t>ed</w:t>
+            </w:r>
+            <w:r>
+              <w:rPr>
+                <w:rFonts w:ascii="Arial" w:eastAsia="Times New Roman" w:hAnsi="Arial" w:cs="Arial"/>
+                <w:kern w:val="0"/>
+                <w:sz w:val="24"/>
+                <w:szCs w:val="24"/>
+                <w:lang w:eastAsia="en-AE"/>
+                <w14:ligatures w14:val="none"/>
+              </w:rPr>
+              <w:t xml:space="preserve"> all struggles and issues faced and all new skills that needed to be acquired in order to complete the project</w:t>
+            </w:r>
+          </w:p>
+          <w:p>
+            <w:pPr>
+              <w:pStyle w:val="ListParagraph"/>
+              <w:numPr>
+                <w:ilvl w:val="0"/>
+                <w:numId w:val="9"/>
+              </w:numPr>
+              <w:spacing w:after="0" w:line="256" w:lineRule="auto"/>
+              <w:rPr>
+                <w:rFonts w:ascii="Arial" w:eastAsia="Times New Roman" w:hAnsi="Arial" w:cs="Arial"/>
+                <w:kern w:val="0"/>
+                <w:sz w:val="24"/>
+                <w:szCs w:val="24"/>
+                <w:lang w:eastAsia="en-AE"/>
+                <w14:ligatures w14:val="none"/>
+              </w:rPr>
+            </w:pPr>
+            <w:r>
+              <w:rPr>
+                <w:rFonts w:ascii="Arial" w:eastAsia="Times New Roman" w:hAnsi="Arial" w:cs="Arial"/>
+                <w:kern w:val="0"/>
+                <w:sz w:val="24"/>
+                <w:szCs w:val="24"/>
+                <w:lang w:eastAsia="en-AE"/>
+                <w14:ligatures w14:val="none"/>
+              </w:rPr>
+              <w:t>Testing results analysis</w:t>
+            </w:r>
+          </w:p>
         </w:tc>
       </w:tr>
       <w:tr>
         <w:trPr>
-          <w:trHeight w:val="3084"/>
+          <w:trHeight w:val="1053"/>
         </w:trPr>
         <w:tc>
           <w:tcPr>
@@ -2310,11 +2470,6 @@
           </w:tcPr>
           <w:p>
             <w:pPr>
-              <w:pStyle w:val="ListParagraph"/>
-              <w:numPr>
-                <w:ilvl w:val="0"/>
-                <w:numId w:val="8"/>
-              </w:numPr>
               <w:spacing w:after="0" w:line="256" w:lineRule="auto"/>
               <w:rPr>
                 <w:rFonts w:ascii="Arial" w:eastAsia="Times New Roman" w:hAnsi="Arial" w:cs="Arial"/>
@@ -2325,138 +2480,6 @@
                 <w14:ligatures w14:val="none"/>
               </w:rPr>
             </w:pPr>
-            <w:r>
-              <w:rPr>
-                <w:rFonts w:ascii="Arial" w:eastAsia="Times New Roman" w:hAnsi="Arial" w:cs="Arial"/>
-                <w:kern w:val="0"/>
-                <w:sz w:val="24"/>
-                <w:szCs w:val="24"/>
-                <w:lang w:eastAsia="en-AE"/>
-                <w14:ligatures w14:val="none"/>
-              </w:rPr>
-              <w:t xml:space="preserve">Complete </w:t>
-            </w:r>
-            <w:r>
-              <w:rPr>
-                <w:rFonts w:ascii="Arial" w:eastAsia="Times New Roman" w:hAnsi="Arial" w:cs="Arial"/>
-                <w:kern w:val="0"/>
-                <w:sz w:val="24"/>
-                <w:szCs w:val="24"/>
-                <w:lang w:eastAsia="en-AE"/>
-                <w14:ligatures w14:val="none"/>
-              </w:rPr>
-              <w:t>report</w:t>
-            </w:r>
-          </w:p>
-          <w:p>
-            <w:pPr>
-              <w:pStyle w:val="ListParagraph"/>
-              <w:numPr>
-                <w:ilvl w:val="0"/>
-                <w:numId w:val="8"/>
-              </w:numPr>
-              <w:spacing w:after="0" w:line="256" w:lineRule="auto"/>
-              <w:rPr>
-                <w:rFonts w:ascii="Arial" w:eastAsia="Times New Roman" w:hAnsi="Arial" w:cs="Arial"/>
-                <w:kern w:val="0"/>
-                <w:sz w:val="24"/>
-                <w:szCs w:val="24"/>
-                <w:lang w:eastAsia="en-AE"/>
-                <w14:ligatures w14:val="none"/>
-              </w:rPr>
-            </w:pPr>
-            <w:r>
-              <w:rPr>
-                <w:rFonts w:ascii="Arial" w:eastAsia="Times New Roman" w:hAnsi="Arial" w:cs="Arial"/>
-                <w:kern w:val="0"/>
-                <w:sz w:val="24"/>
-                <w:szCs w:val="24"/>
-                <w:lang w:eastAsia="en-AE"/>
-                <w14:ligatures w14:val="none"/>
-              </w:rPr>
-              <w:t>Testing results analysis</w:t>
-            </w:r>
-          </w:p>
-          <w:p>
-            <w:pPr>
-              <w:pStyle w:val="ListParagraph"/>
-              <w:numPr>
-                <w:ilvl w:val="0"/>
-                <w:numId w:val="8"/>
-              </w:numPr>
-              <w:spacing w:after="0" w:line="256" w:lineRule="auto"/>
-              <w:rPr>
-                <w:rFonts w:ascii="Arial" w:eastAsia="Times New Roman" w:hAnsi="Arial" w:cs="Arial"/>
-                <w:kern w:val="0"/>
-                <w:sz w:val="24"/>
-                <w:szCs w:val="24"/>
-                <w:lang w:eastAsia="en-AE"/>
-                <w14:ligatures w14:val="none"/>
-              </w:rPr>
-            </w:pPr>
-            <w:r>
-              <w:rPr>
-                <w:rFonts w:ascii="Arial" w:eastAsia="Times New Roman" w:hAnsi="Arial" w:cs="Arial"/>
-                <w:kern w:val="0"/>
-                <w:sz w:val="24"/>
-                <w:szCs w:val="24"/>
-                <w:lang w:eastAsia="en-AE"/>
-                <w14:ligatures w14:val="none"/>
-              </w:rPr>
-              <w:t>Consult previous journals and Git commits to prepare final report (especially the testing phase which includes unit and integration). Also mention all struggles and issues faced and all new skills that needed to be acquired in order to complete the project</w:t>
-            </w:r>
-          </w:p>
-          <w:p>
-            <w:pPr>
-              <w:pStyle w:val="ListParagraph"/>
-              <w:numPr>
-                <w:ilvl w:val="0"/>
-                <w:numId w:val="8"/>
-              </w:numPr>
-              <w:spacing w:after="0" w:line="256" w:lineRule="auto"/>
-              <w:rPr>
-                <w:rFonts w:ascii="Arial" w:eastAsia="Times New Roman" w:hAnsi="Arial" w:cs="Arial"/>
-                <w:kern w:val="0"/>
-                <w:sz w:val="24"/>
-                <w:szCs w:val="24"/>
-                <w:lang w:eastAsia="en-AE"/>
-                <w14:ligatures w14:val="none"/>
-              </w:rPr>
-            </w:pPr>
-            <w:r>
-              <w:rPr>
-                <w:rFonts w:ascii="Arial" w:eastAsia="Times New Roman" w:hAnsi="Arial" w:cs="Arial"/>
-                <w:kern w:val="0"/>
-                <w:sz w:val="24"/>
-                <w:szCs w:val="24"/>
-                <w:lang w:eastAsia="en-AE"/>
-                <w14:ligatures w14:val="none"/>
-              </w:rPr>
-              <w:t>NEED TO HAVE THE FIRST DRAFT BY THE 10</w:t>
-            </w:r>
-            <w:r>
-              <w:rPr>
-                <w:rFonts w:ascii="Arial" w:eastAsia="Times New Roman" w:hAnsi="Arial" w:cs="Arial"/>
-                <w:kern w:val="0"/>
-                <w:sz w:val="24"/>
-                <w:szCs w:val="24"/>
-                <w:vertAlign w:val="superscript"/>
-                <w:lang w:eastAsia="en-AE"/>
-                <w14:ligatures w14:val="none"/>
-              </w:rPr>
-              <w:t>TH</w:t>
-            </w:r>
-            <w:r>
-              <w:rPr>
-                <w:rFonts w:ascii="Arial" w:eastAsia="Times New Roman" w:hAnsi="Arial" w:cs="Arial"/>
-                <w:kern w:val="0"/>
-                <w:sz w:val="24"/>
-                <w:szCs w:val="24"/>
-                <w:lang w:eastAsia="en-AE"/>
-                <w14:ligatures w14:val="none"/>
-              </w:rPr>
-              <w:t xml:space="preserve"> OF NOVEMBER</w:t>
-            </w:r>
           </w:p>
         </w:tc>
       </w:tr>
@@ -2564,6 +2587,17 @@
                 <w14:ligatures w14:val="none"/>
               </w:rPr>
             </w:pPr>
+            <w:r>
+              <w:rPr>
+                <w:rFonts w:ascii="Arial" w:eastAsia="Times New Roman" w:hAnsi="Arial" w:cs="Arial"/>
+                <w:color w:val="000000" w:themeColor="dark1"/>
+                <w:sz w:val="24"/>
+                <w:szCs w:val="24"/>
+                <w:lang w:val="en-US" w:eastAsia="en-AE"/>
+                <w14:ligatures w14:val="none"/>
+              </w:rPr>
+              <w:t>Managed to complete the whole project. Certainly was difficult to manage everything but it worked out well. The process could have been smoother if things were planned properly and consistency had be portrayed. However, despite the challenges faced, this project proved to be a great learning experience and boasted my confidence in web development.</w:t>
+            </w:r>
           </w:p>
         </w:tc>
       </w:tr>
@@ -2612,7 +2646,6 @@
                 <w:lang w:val="en-US" w:eastAsia="en-AE"/>
                 <w14:ligatures w14:val="none"/>
               </w:rPr>
-              <w:lastRenderedPageBreak/>
               <w:t>Additional section</w:t>
             </w:r>
           </w:p>
@@ -2637,35 +2670,6 @@
           </w:tcPr>
           <w:p>
             <w:pPr>
-              <w:spacing w:after="0" w:line="256" w:lineRule="auto"/>
-              <w:rPr>
-                <w:rFonts w:ascii="Arial" w:eastAsia="Times New Roman" w:hAnsi="Arial" w:cs="Arial"/>
-                <w:color w:val="000000" w:themeColor="dark1"/>
-                <w:sz w:val="24"/>
-                <w:szCs w:val="24"/>
-                <w:lang w:val="en-US" w:eastAsia="en-AE"/>
-                <w14:ligatures w14:val="none"/>
-              </w:rPr>
-            </w:pPr>
-            <w:r>
-              <w:rPr>
-                <w:rFonts w:ascii="Arial" w:eastAsia="Times New Roman" w:hAnsi="Arial" w:cs="Arial"/>
-                <w:color w:val="000000" w:themeColor="dark1"/>
-                <w:sz w:val="24"/>
-                <w:szCs w:val="24"/>
-                <w:lang w:val="en-US" w:eastAsia="en-AE"/>
-                <w14:ligatures w14:val="none"/>
-              </w:rPr>
-              <w:t>Overall:</w:t>
-            </w:r>
-          </w:p>
-          <w:p>
-            <w:pPr>
-              <w:pStyle w:val="ListParagraph"/>
-              <w:numPr>
-                <w:ilvl w:val="0"/>
-                <w:numId w:val="10"/>
-              </w:numPr>
               <w:spacing w:after="0" w:line="256" w:lineRule="auto"/>
               <w:rPr>
                 <w:rFonts w:ascii="Arial" w:eastAsia="Times New Roman" w:hAnsi="Arial" w:cs="Arial"/>

</xml_diff>